<commit_message>
Auto Scaling Group in AWS
</commit_message>
<xml_diff>
--- a/AWS_Maarek .docx
+++ b/AWS_Maarek .docx
@@ -21,9 +21,41 @@
       </w:r>
     </w:p>
     <w:p>
+      <w:r>
+        <w:t xml:space="preserve">Auto </w:t>
+      </w:r>
+      <w:proofErr w:type="spellStart"/>
+      <w:r>
+        <w:t>Scaling</w:t>
+      </w:r>
+      <w:proofErr w:type="spellEnd"/>
+      <w:r>
+        <w:t xml:space="preserve"> Group in AWS</w:t>
+      </w:r>
+      <w:r>
+        <w:t xml:space="preserve"> </w:t>
+      </w:r>
+      <w:proofErr w:type="spellStart"/>
+      <w:r>
+        <w:t>With</w:t>
+      </w:r>
+      <w:proofErr w:type="spellEnd"/>
+      <w:r>
+        <w:t xml:space="preserve"> </w:t>
+      </w:r>
+      <w:proofErr w:type="spellStart"/>
+      <w:r>
+        <w:t>Load</w:t>
+      </w:r>
+      <w:proofErr w:type="spellEnd"/>
+      <w:r>
+        <w:t xml:space="preserve"> Balancer</w:t>
+      </w:r>
       <w:bookmarkStart w:id="0" w:name="_GoBack"/>
       <w:bookmarkEnd w:id="0"/>
     </w:p>
+    <w:p/>
+    <w:p/>
     <w:sectPr>
       <w:pgSz w:w="11906" w:h="16838"/>
       <w:pgMar w:top="1417" w:right="1417" w:bottom="1417" w:left="1417" w:header="708" w:footer="708" w:gutter="0"/>

</xml_diff>

<commit_message>
Test1  Question 12 Explanation
</commit_message>
<xml_diff>
--- a/AWS_Maarek .docx
+++ b/AWS_Maarek .docx
@@ -32,7 +32,6 @@
           <w:lang w:eastAsia="fr-FR"/>
         </w:rPr>
       </w:pPr>
-      <w:bookmarkStart w:id="0" w:name="_GoBack"/>
       <w:proofErr w:type="gramStart"/>
       <w:r>
         <w:rPr>
@@ -59,12 +58,10 @@
       </w:r>
       <w:proofErr w:type="gramEnd"/>
       <w:r>
-        <w:t xml:space="preserve"> 12</w:t>
-      </w:r>
+        <w:t xml:space="preserve"> 12: </w:t>
+      </w:r>
+      <w:bookmarkStart w:id="0" w:name="_GoBack"/>
       <w:bookmarkEnd w:id="0"/>
-      <w:r>
-        <w:t>: </w:t>
-      </w:r>
     </w:p>
     <w:p>
       <w:r>
@@ -105,7 +102,7 @@
             <v:path o:extrusionok="f" gradientshapeok="t" o:connecttype="rect"/>
             <o:lock v:ext="edit" aspectratio="t"/>
           </v:shapetype>
-          <v:shape id="_x0000_i1037" type="#_x0000_t75" style="width:24pt;height:15.6pt" o:ole="">
+          <v:shape id="_x0000_i1037" type="#_x0000_t75" style="width:24pt;height:15.8pt" o:ole="">
             <v:imagedata r:id="rId6" o:title=""/>
           </v:shape>
           <w:control r:id="rId7" w:name="DefaultOcxName" w:shapeid="_x0000_i1037"/>
@@ -136,7 +133,7 @@
       </w:pPr>
       <w:r>
         <w:object w:dxaOrig="480" w:dyaOrig="312">
-          <v:shape id="_x0000_i1035" type="#_x0000_t75" style="width:24pt;height:15.6pt" o:ole="">
+          <v:shape id="_x0000_i1035" type="#_x0000_t75" style="width:24pt;height:15.8pt" o:ole="">
             <v:imagedata r:id="rId8" o:title=""/>
           </v:shape>
           <w:control r:id="rId9" w:name="DefaultOcxName1" w:shapeid="_x0000_i1035"/>
@@ -167,7 +164,7 @@
       </w:pPr>
       <w:r>
         <w:object w:dxaOrig="480" w:dyaOrig="312">
-          <v:shape id="_x0000_i1034" type="#_x0000_t75" style="width:24pt;height:15.6pt" o:ole="">
+          <v:shape id="_x0000_i1034" type="#_x0000_t75" style="width:24pt;height:15.8pt" o:ole="">
             <v:imagedata r:id="rId8" o:title=""/>
           </v:shape>
           <w:control r:id="rId10" w:name="DefaultOcxName2" w:shapeid="_x0000_i1034"/>
@@ -198,7 +195,7 @@
       </w:pPr>
       <w:r>
         <w:object w:dxaOrig="480" w:dyaOrig="312">
-          <v:shape id="_x0000_i1033" type="#_x0000_t75" style="width:24pt;height:15.6pt" o:ole="">
+          <v:shape id="_x0000_i1033" type="#_x0000_t75" style="width:24pt;height:15.8pt" o:ole="">
             <v:imagedata r:id="rId8" o:title=""/>
           </v:shape>
           <w:control r:id="rId11" w:name="DefaultOcxName3" w:shapeid="_x0000_i1033"/>
@@ -236,6 +233,2462 @@
           <w:bCs/>
         </w:rPr>
       </w:pPr>
+    </w:p>
+    <w:p>
+      <w:pPr>
+        <w:rPr>
+          <w:b/>
+          <w:bCs/>
+          <w:lang w:val="fr-FR"/>
+        </w:rPr>
+      </w:pPr>
+      <w:r>
+        <w:rPr>
+          <w:b/>
+          <w:bCs/>
+        </w:rPr>
+        <w:t>Explanation</w:t>
+      </w:r>
+    </w:p>
+    <w:p>
+      <w:pPr>
+        <w:rPr>
+          <w:lang w:val="fr-FR"/>
+        </w:rPr>
+      </w:pPr>
+      <w:r>
+        <w:rPr>
+          <w:lang w:val="fr-FR"/>
+        </w:rPr>
+        <w:t>Correct option:</w:t>
+      </w:r>
+    </w:p>
+    <w:p>
+      <w:pPr>
+        <w:rPr>
+          <w:lang w:val="fr-FR"/>
+        </w:rPr>
+      </w:pPr>
+      <w:r>
+        <w:rPr>
+          <w:b/>
+          <w:bCs/>
+          <w:lang w:val="fr-FR"/>
+        </w:rPr>
+        <w:t xml:space="preserve">AWS </w:t>
+      </w:r>
+      <w:r>
+        <w:rPr>
+          <w:b/>
+          <w:bCs/>
+        </w:rPr>
+        <w:t>Elastic</w:t>
+      </w:r>
+      <w:r>
+        <w:rPr>
+          <w:b/>
+          <w:bCs/>
+          <w:lang w:val="fr-FR"/>
+        </w:rPr>
+        <w:t xml:space="preserve"> </w:t>
+      </w:r>
+      <w:r>
+        <w:rPr>
+          <w:b/>
+          <w:bCs/>
+        </w:rPr>
+        <w:t>Load</w:t>
+      </w:r>
+      <w:r>
+        <w:rPr>
+          <w:b/>
+          <w:bCs/>
+          <w:lang w:val="fr-FR"/>
+        </w:rPr>
+        <w:t xml:space="preserve"> </w:t>
+      </w:r>
+      <w:r>
+        <w:rPr>
+          <w:b/>
+          <w:bCs/>
+        </w:rPr>
+        <w:t>Balancing</w:t>
+      </w:r>
+    </w:p>
+    <w:p>
+      <w:pPr>
+        <w:rPr>
+          <w:lang w:val="fr-FR"/>
+        </w:rPr>
+      </w:pPr>
+      <w:proofErr w:type="spellStart"/>
+      <w:r>
+        <w:rPr>
+          <w:lang w:val="fr-FR"/>
+        </w:rPr>
+        <w:t>Elastic</w:t>
+      </w:r>
+      <w:proofErr w:type="spellEnd"/>
+      <w:r>
+        <w:rPr>
+          <w:lang w:val="fr-FR"/>
+        </w:rPr>
+        <w:t xml:space="preserve"> </w:t>
+      </w:r>
+      <w:proofErr w:type="spellStart"/>
+      <w:r>
+        <w:rPr>
+          <w:lang w:val="fr-FR"/>
+        </w:rPr>
+        <w:t>Load</w:t>
+      </w:r>
+      <w:proofErr w:type="spellEnd"/>
+      <w:r>
+        <w:rPr>
+          <w:lang w:val="fr-FR"/>
+        </w:rPr>
+        <w:t xml:space="preserve"> </w:t>
+      </w:r>
+      <w:r>
+        <w:t>Balancing</w:t>
+      </w:r>
+      <w:r>
+        <w:rPr>
+          <w:lang w:val="fr-FR"/>
+        </w:rPr>
+        <w:t xml:space="preserve"> </w:t>
+      </w:r>
+      <w:r>
+        <w:t>is</w:t>
+      </w:r>
+      <w:r>
+        <w:rPr>
+          <w:lang w:val="fr-FR"/>
+        </w:rPr>
+        <w:t xml:space="preserve"> used to </w:t>
+      </w:r>
+      <w:r>
+        <w:t>automatically</w:t>
+      </w:r>
+      <w:r>
+        <w:rPr>
+          <w:lang w:val="fr-FR"/>
+        </w:rPr>
+        <w:t xml:space="preserve"> </w:t>
+      </w:r>
+      <w:r>
+        <w:t>distribute</w:t>
+      </w:r>
+      <w:r>
+        <w:rPr>
+          <w:lang w:val="fr-FR"/>
+        </w:rPr>
+        <w:t xml:space="preserve"> </w:t>
+      </w:r>
+      <w:proofErr w:type="spellStart"/>
+      <w:r>
+        <w:rPr>
+          <w:lang w:val="fr-FR"/>
+        </w:rPr>
+        <w:t>your</w:t>
+      </w:r>
+      <w:proofErr w:type="spellEnd"/>
+      <w:r>
+        <w:rPr>
+          <w:lang w:val="fr-FR"/>
+        </w:rPr>
+        <w:t xml:space="preserve"> </w:t>
+      </w:r>
+      <w:proofErr w:type="spellStart"/>
+      <w:r>
+        <w:rPr>
+          <w:lang w:val="fr-FR"/>
+        </w:rPr>
+        <w:t>incoming</w:t>
+      </w:r>
+      <w:proofErr w:type="spellEnd"/>
+      <w:r>
+        <w:rPr>
+          <w:lang w:val="fr-FR"/>
+        </w:rPr>
+        <w:t xml:space="preserve"> application </w:t>
+      </w:r>
+      <w:proofErr w:type="spellStart"/>
+      <w:r>
+        <w:rPr>
+          <w:lang w:val="fr-FR"/>
+        </w:rPr>
+        <w:t>traffic</w:t>
+      </w:r>
+      <w:proofErr w:type="spellEnd"/>
+      <w:r>
+        <w:rPr>
+          <w:lang w:val="fr-FR"/>
+        </w:rPr>
+        <w:t xml:space="preserve"> </w:t>
+      </w:r>
+      <w:proofErr w:type="spellStart"/>
+      <w:r>
+        <w:rPr>
+          <w:lang w:val="fr-FR"/>
+        </w:rPr>
+        <w:t>across</w:t>
+      </w:r>
+      <w:proofErr w:type="spellEnd"/>
+      <w:r>
+        <w:rPr>
+          <w:lang w:val="fr-FR"/>
+        </w:rPr>
+        <w:t xml:space="preserve"> all the EC2 instances </w:t>
+      </w:r>
+      <w:r>
+        <w:t>that</w:t>
+      </w:r>
+      <w:r>
+        <w:rPr>
+          <w:lang w:val="fr-FR"/>
+        </w:rPr>
+        <w:t xml:space="preserve"> </w:t>
+      </w:r>
+      <w:proofErr w:type="spellStart"/>
+      <w:r>
+        <w:rPr>
+          <w:lang w:val="fr-FR"/>
+        </w:rPr>
+        <w:t>you</w:t>
+      </w:r>
+      <w:proofErr w:type="spellEnd"/>
+      <w:r>
+        <w:rPr>
+          <w:lang w:val="fr-FR"/>
+        </w:rPr>
+        <w:t xml:space="preserve"> are running. You </w:t>
+      </w:r>
+      <w:proofErr w:type="spellStart"/>
+      <w:r>
+        <w:rPr>
+          <w:lang w:val="fr-FR"/>
+        </w:rPr>
+        <w:t>can</w:t>
+      </w:r>
+      <w:proofErr w:type="spellEnd"/>
+      <w:r>
+        <w:rPr>
+          <w:lang w:val="fr-FR"/>
+        </w:rPr>
+        <w:t xml:space="preserve"> use </w:t>
+      </w:r>
+      <w:proofErr w:type="spellStart"/>
+      <w:r>
+        <w:rPr>
+          <w:lang w:val="fr-FR"/>
+        </w:rPr>
+        <w:t>Elastic</w:t>
+      </w:r>
+      <w:proofErr w:type="spellEnd"/>
+      <w:r>
+        <w:rPr>
+          <w:lang w:val="fr-FR"/>
+        </w:rPr>
+        <w:t xml:space="preserve"> </w:t>
+      </w:r>
+      <w:proofErr w:type="spellStart"/>
+      <w:r>
+        <w:rPr>
+          <w:lang w:val="fr-FR"/>
+        </w:rPr>
+        <w:t>Load</w:t>
+      </w:r>
+      <w:proofErr w:type="spellEnd"/>
+      <w:r>
+        <w:rPr>
+          <w:lang w:val="fr-FR"/>
+        </w:rPr>
+        <w:t xml:space="preserve"> </w:t>
+      </w:r>
+      <w:proofErr w:type="spellStart"/>
+      <w:r>
+        <w:rPr>
+          <w:lang w:val="fr-FR"/>
+        </w:rPr>
+        <w:t>Balancing</w:t>
+      </w:r>
+      <w:proofErr w:type="spellEnd"/>
+      <w:r>
+        <w:rPr>
+          <w:lang w:val="fr-FR"/>
+        </w:rPr>
+        <w:t xml:space="preserve"> to manage </w:t>
+      </w:r>
+      <w:proofErr w:type="spellStart"/>
+      <w:r>
+        <w:rPr>
+          <w:lang w:val="fr-FR"/>
+        </w:rPr>
+        <w:t>incoming</w:t>
+      </w:r>
+      <w:proofErr w:type="spellEnd"/>
+      <w:r>
+        <w:rPr>
+          <w:lang w:val="fr-FR"/>
+        </w:rPr>
+        <w:t xml:space="preserve"> </w:t>
+      </w:r>
+      <w:proofErr w:type="spellStart"/>
+      <w:r>
+        <w:rPr>
+          <w:lang w:val="fr-FR"/>
+        </w:rPr>
+        <w:t>requests</w:t>
+      </w:r>
+      <w:proofErr w:type="spellEnd"/>
+      <w:r>
+        <w:rPr>
+          <w:lang w:val="fr-FR"/>
+        </w:rPr>
+        <w:t xml:space="preserve"> by </w:t>
+      </w:r>
+      <w:r>
+        <w:t>optimally</w:t>
+      </w:r>
+      <w:r>
+        <w:rPr>
+          <w:lang w:val="fr-FR"/>
+        </w:rPr>
+        <w:t xml:space="preserve"> </w:t>
+      </w:r>
+      <w:r>
+        <w:t>routing</w:t>
+      </w:r>
+      <w:r>
+        <w:rPr>
+          <w:lang w:val="fr-FR"/>
+        </w:rPr>
+        <w:t xml:space="preserve"> </w:t>
+      </w:r>
+      <w:r>
+        <w:t>traffic</w:t>
+      </w:r>
+      <w:r>
+        <w:rPr>
+          <w:lang w:val="fr-FR"/>
+        </w:rPr>
+        <w:t xml:space="preserve"> </w:t>
+      </w:r>
+      <w:proofErr w:type="spellStart"/>
+      <w:r>
+        <w:rPr>
+          <w:lang w:val="fr-FR"/>
+        </w:rPr>
+        <w:t>so</w:t>
+      </w:r>
+      <w:proofErr w:type="spellEnd"/>
+      <w:r>
+        <w:rPr>
+          <w:lang w:val="fr-FR"/>
+        </w:rPr>
+        <w:t xml:space="preserve"> </w:t>
+      </w:r>
+      <w:proofErr w:type="spellStart"/>
+      <w:r>
+        <w:rPr>
+          <w:lang w:val="fr-FR"/>
+        </w:rPr>
+        <w:t>that</w:t>
+      </w:r>
+      <w:proofErr w:type="spellEnd"/>
+      <w:r>
+        <w:rPr>
+          <w:lang w:val="fr-FR"/>
+        </w:rPr>
+        <w:t xml:space="preserve"> no one instance </w:t>
+      </w:r>
+      <w:proofErr w:type="spellStart"/>
+      <w:r>
+        <w:rPr>
+          <w:lang w:val="fr-FR"/>
+        </w:rPr>
+        <w:t>is</w:t>
+      </w:r>
+      <w:proofErr w:type="spellEnd"/>
+      <w:r>
+        <w:rPr>
+          <w:lang w:val="fr-FR"/>
+        </w:rPr>
+        <w:t xml:space="preserve"> </w:t>
+      </w:r>
+      <w:proofErr w:type="spellStart"/>
+      <w:r>
+        <w:rPr>
+          <w:lang w:val="fr-FR"/>
+        </w:rPr>
+        <w:t>overwhelmed</w:t>
+      </w:r>
+      <w:proofErr w:type="spellEnd"/>
+      <w:r>
+        <w:rPr>
+          <w:lang w:val="fr-FR"/>
+        </w:rPr>
+        <w:t xml:space="preserve">. </w:t>
+      </w:r>
+      <w:proofErr w:type="spellStart"/>
+      <w:r>
+        <w:rPr>
+          <w:lang w:val="fr-FR"/>
+        </w:rPr>
+        <w:t>Your</w:t>
+      </w:r>
+      <w:proofErr w:type="spellEnd"/>
+      <w:r>
+        <w:rPr>
+          <w:lang w:val="fr-FR"/>
+        </w:rPr>
+        <w:t xml:space="preserve"> </w:t>
+      </w:r>
+      <w:proofErr w:type="spellStart"/>
+      <w:r>
+        <w:rPr>
+          <w:lang w:val="fr-FR"/>
+        </w:rPr>
+        <w:t>load</w:t>
+      </w:r>
+      <w:proofErr w:type="spellEnd"/>
+      <w:r>
+        <w:rPr>
+          <w:lang w:val="fr-FR"/>
+        </w:rPr>
+        <w:t xml:space="preserve"> balancer </w:t>
+      </w:r>
+      <w:proofErr w:type="spellStart"/>
+      <w:r>
+        <w:rPr>
+          <w:lang w:val="fr-FR"/>
+        </w:rPr>
+        <w:t>acts</w:t>
+      </w:r>
+      <w:proofErr w:type="spellEnd"/>
+      <w:r>
+        <w:rPr>
+          <w:lang w:val="fr-FR"/>
+        </w:rPr>
+        <w:t xml:space="preserve"> as a single point of contact for all </w:t>
+      </w:r>
+      <w:proofErr w:type="spellStart"/>
+      <w:r>
+        <w:rPr>
+          <w:lang w:val="fr-FR"/>
+        </w:rPr>
+        <w:t>incoming</w:t>
+      </w:r>
+      <w:proofErr w:type="spellEnd"/>
+      <w:r>
+        <w:rPr>
+          <w:lang w:val="fr-FR"/>
+        </w:rPr>
+        <w:t xml:space="preserve"> web </w:t>
+      </w:r>
+      <w:proofErr w:type="spellStart"/>
+      <w:r>
+        <w:rPr>
+          <w:lang w:val="fr-FR"/>
+        </w:rPr>
+        <w:t>traffic</w:t>
+      </w:r>
+      <w:proofErr w:type="spellEnd"/>
+      <w:r>
+        <w:rPr>
+          <w:lang w:val="fr-FR"/>
+        </w:rPr>
+        <w:t xml:space="preserve"> to </w:t>
+      </w:r>
+      <w:proofErr w:type="spellStart"/>
+      <w:r>
+        <w:rPr>
+          <w:lang w:val="fr-FR"/>
+        </w:rPr>
+        <w:t>your</w:t>
+      </w:r>
+      <w:proofErr w:type="spellEnd"/>
+      <w:r>
+        <w:rPr>
+          <w:lang w:val="fr-FR"/>
+        </w:rPr>
+        <w:t xml:space="preserve"> application. </w:t>
+      </w:r>
+      <w:proofErr w:type="spellStart"/>
+      <w:r>
+        <w:rPr>
+          <w:lang w:val="fr-FR"/>
+        </w:rPr>
+        <w:t>When</w:t>
+      </w:r>
+      <w:proofErr w:type="spellEnd"/>
+      <w:r>
+        <w:rPr>
+          <w:lang w:val="fr-FR"/>
+        </w:rPr>
+        <w:t xml:space="preserve"> an instance </w:t>
+      </w:r>
+      <w:proofErr w:type="spellStart"/>
+      <w:r>
+        <w:rPr>
+          <w:lang w:val="fr-FR"/>
+        </w:rPr>
+        <w:t>is</w:t>
+      </w:r>
+      <w:proofErr w:type="spellEnd"/>
+      <w:r>
+        <w:rPr>
+          <w:lang w:val="fr-FR"/>
+        </w:rPr>
+        <w:t xml:space="preserve"> </w:t>
+      </w:r>
+      <w:proofErr w:type="spellStart"/>
+      <w:r>
+        <w:rPr>
+          <w:lang w:val="fr-FR"/>
+        </w:rPr>
+        <w:t>added</w:t>
+      </w:r>
+      <w:proofErr w:type="spellEnd"/>
+      <w:r>
+        <w:rPr>
+          <w:lang w:val="fr-FR"/>
+        </w:rPr>
+        <w:t xml:space="preserve">, </w:t>
+      </w:r>
+      <w:proofErr w:type="spellStart"/>
+      <w:r>
+        <w:rPr>
+          <w:lang w:val="fr-FR"/>
+        </w:rPr>
+        <w:t>it</w:t>
+      </w:r>
+      <w:proofErr w:type="spellEnd"/>
+      <w:r>
+        <w:rPr>
+          <w:lang w:val="fr-FR"/>
+        </w:rPr>
+        <w:t xml:space="preserve"> </w:t>
+      </w:r>
+      <w:proofErr w:type="spellStart"/>
+      <w:r>
+        <w:rPr>
+          <w:lang w:val="fr-FR"/>
+        </w:rPr>
+        <w:t>needs</w:t>
+      </w:r>
+      <w:proofErr w:type="spellEnd"/>
+      <w:r>
+        <w:rPr>
+          <w:lang w:val="fr-FR"/>
+        </w:rPr>
+        <w:t xml:space="preserve"> to </w:t>
+      </w:r>
+      <w:proofErr w:type="spellStart"/>
+      <w:r>
+        <w:rPr>
+          <w:lang w:val="fr-FR"/>
+        </w:rPr>
+        <w:t>register</w:t>
+      </w:r>
+      <w:proofErr w:type="spellEnd"/>
+      <w:r>
+        <w:rPr>
+          <w:lang w:val="fr-FR"/>
+        </w:rPr>
+        <w:t xml:space="preserve"> </w:t>
+      </w:r>
+      <w:proofErr w:type="spellStart"/>
+      <w:r>
+        <w:rPr>
+          <w:lang w:val="fr-FR"/>
+        </w:rPr>
+        <w:t>with</w:t>
+      </w:r>
+      <w:proofErr w:type="spellEnd"/>
+      <w:r>
+        <w:rPr>
+          <w:lang w:val="fr-FR"/>
+        </w:rPr>
+        <w:t xml:space="preserve"> the </w:t>
+      </w:r>
+      <w:proofErr w:type="spellStart"/>
+      <w:r>
+        <w:rPr>
+          <w:lang w:val="fr-FR"/>
+        </w:rPr>
+        <w:t>load</w:t>
+      </w:r>
+      <w:proofErr w:type="spellEnd"/>
+      <w:r>
+        <w:rPr>
+          <w:lang w:val="fr-FR"/>
+        </w:rPr>
+        <w:t xml:space="preserve"> balancer or no </w:t>
+      </w:r>
+      <w:proofErr w:type="spellStart"/>
+      <w:r>
+        <w:rPr>
+          <w:lang w:val="fr-FR"/>
+        </w:rPr>
+        <w:t>traffic</w:t>
+      </w:r>
+      <w:proofErr w:type="spellEnd"/>
+      <w:r>
+        <w:rPr>
+          <w:lang w:val="fr-FR"/>
+        </w:rPr>
+        <w:t xml:space="preserve"> </w:t>
+      </w:r>
+      <w:proofErr w:type="spellStart"/>
+      <w:r>
+        <w:rPr>
+          <w:lang w:val="fr-FR"/>
+        </w:rPr>
+        <w:t>is</w:t>
+      </w:r>
+      <w:proofErr w:type="spellEnd"/>
+      <w:r>
+        <w:rPr>
+          <w:lang w:val="fr-FR"/>
+        </w:rPr>
+        <w:t xml:space="preserve"> </w:t>
+      </w:r>
+      <w:proofErr w:type="spellStart"/>
+      <w:r>
+        <w:rPr>
+          <w:lang w:val="fr-FR"/>
+        </w:rPr>
+        <w:t>routed</w:t>
+      </w:r>
+      <w:proofErr w:type="spellEnd"/>
+      <w:r>
+        <w:rPr>
+          <w:lang w:val="fr-FR"/>
+        </w:rPr>
+        <w:t xml:space="preserve"> to </w:t>
+      </w:r>
+      <w:proofErr w:type="spellStart"/>
+      <w:r>
+        <w:rPr>
+          <w:lang w:val="fr-FR"/>
+        </w:rPr>
+        <w:t>it</w:t>
+      </w:r>
+      <w:proofErr w:type="spellEnd"/>
+      <w:r>
+        <w:rPr>
+          <w:lang w:val="fr-FR"/>
+        </w:rPr>
+        <w:t xml:space="preserve">. </w:t>
+      </w:r>
+      <w:proofErr w:type="spellStart"/>
+      <w:r>
+        <w:rPr>
+          <w:lang w:val="fr-FR"/>
+        </w:rPr>
+        <w:t>When</w:t>
+      </w:r>
+      <w:proofErr w:type="spellEnd"/>
+      <w:r>
+        <w:rPr>
+          <w:lang w:val="fr-FR"/>
+        </w:rPr>
+        <w:t xml:space="preserve"> an instance </w:t>
+      </w:r>
+      <w:proofErr w:type="spellStart"/>
+      <w:r>
+        <w:rPr>
+          <w:lang w:val="fr-FR"/>
+        </w:rPr>
+        <w:t>is</w:t>
+      </w:r>
+      <w:proofErr w:type="spellEnd"/>
+      <w:r>
+        <w:rPr>
+          <w:lang w:val="fr-FR"/>
+        </w:rPr>
+        <w:t xml:space="preserve"> </w:t>
+      </w:r>
+      <w:proofErr w:type="spellStart"/>
+      <w:r>
+        <w:rPr>
+          <w:lang w:val="fr-FR"/>
+        </w:rPr>
+        <w:t>removed</w:t>
+      </w:r>
+      <w:proofErr w:type="spellEnd"/>
+      <w:r>
+        <w:rPr>
+          <w:lang w:val="fr-FR"/>
+        </w:rPr>
+        <w:t xml:space="preserve">, </w:t>
+      </w:r>
+      <w:proofErr w:type="spellStart"/>
+      <w:r>
+        <w:rPr>
+          <w:lang w:val="fr-FR"/>
+        </w:rPr>
+        <w:t>it</w:t>
+      </w:r>
+      <w:proofErr w:type="spellEnd"/>
+      <w:r>
+        <w:rPr>
+          <w:lang w:val="fr-FR"/>
+        </w:rPr>
+        <w:t xml:space="preserve"> must </w:t>
+      </w:r>
+      <w:proofErr w:type="spellStart"/>
+      <w:r>
+        <w:rPr>
+          <w:lang w:val="fr-FR"/>
+        </w:rPr>
+        <w:t>deregister</w:t>
+      </w:r>
+      <w:proofErr w:type="spellEnd"/>
+      <w:r>
+        <w:rPr>
+          <w:lang w:val="fr-FR"/>
+        </w:rPr>
+        <w:t xml:space="preserve"> </w:t>
+      </w:r>
+      <w:proofErr w:type="spellStart"/>
+      <w:r>
+        <w:rPr>
+          <w:lang w:val="fr-FR"/>
+        </w:rPr>
+        <w:t>from</w:t>
+      </w:r>
+      <w:proofErr w:type="spellEnd"/>
+      <w:r>
+        <w:rPr>
+          <w:lang w:val="fr-FR"/>
+        </w:rPr>
+        <w:t xml:space="preserve"> the </w:t>
+      </w:r>
+      <w:proofErr w:type="spellStart"/>
+      <w:r>
+        <w:rPr>
+          <w:lang w:val="fr-FR"/>
+        </w:rPr>
+        <w:t>load</w:t>
+      </w:r>
+      <w:proofErr w:type="spellEnd"/>
+      <w:r>
+        <w:rPr>
+          <w:lang w:val="fr-FR"/>
+        </w:rPr>
+        <w:t xml:space="preserve"> balancer or </w:t>
+      </w:r>
+      <w:proofErr w:type="spellStart"/>
+      <w:r>
+        <w:rPr>
+          <w:lang w:val="fr-FR"/>
+        </w:rPr>
+        <w:t>traffic</w:t>
+      </w:r>
+      <w:proofErr w:type="spellEnd"/>
+      <w:r>
+        <w:rPr>
+          <w:lang w:val="fr-FR"/>
+        </w:rPr>
+        <w:t xml:space="preserve"> continues to </w:t>
+      </w:r>
+      <w:proofErr w:type="spellStart"/>
+      <w:r>
+        <w:rPr>
+          <w:lang w:val="fr-FR"/>
+        </w:rPr>
+        <w:t>be</w:t>
+      </w:r>
+      <w:proofErr w:type="spellEnd"/>
+      <w:r>
+        <w:rPr>
+          <w:lang w:val="fr-FR"/>
+        </w:rPr>
+        <w:t xml:space="preserve"> </w:t>
+      </w:r>
+      <w:proofErr w:type="spellStart"/>
+      <w:r>
+        <w:rPr>
+          <w:lang w:val="fr-FR"/>
+        </w:rPr>
+        <w:t>routed</w:t>
+      </w:r>
+      <w:proofErr w:type="spellEnd"/>
+      <w:r>
+        <w:rPr>
+          <w:lang w:val="fr-FR"/>
+        </w:rPr>
+        <w:t xml:space="preserve"> to </w:t>
+      </w:r>
+      <w:proofErr w:type="spellStart"/>
+      <w:r>
+        <w:rPr>
+          <w:lang w:val="fr-FR"/>
+        </w:rPr>
+        <w:t>it</w:t>
+      </w:r>
+      <w:proofErr w:type="spellEnd"/>
+      <w:r>
+        <w:rPr>
+          <w:lang w:val="fr-FR"/>
+        </w:rPr>
+        <w:t>.</w:t>
+      </w:r>
+    </w:p>
+    <w:p>
+      <w:pPr>
+        <w:rPr>
+          <w:lang w:val="fr-FR"/>
+        </w:rPr>
+      </w:pPr>
+      <w:r>
+        <w:rPr>
+          <w:lang w:val="fr-FR"/>
+        </w:rPr>
+        <w:t>Incorrect options:</w:t>
+      </w:r>
+    </w:p>
+    <w:p>
+      <w:pPr>
+        <w:rPr>
+          <w:lang w:val="fr-FR"/>
+        </w:rPr>
+      </w:pPr>
+      <w:r>
+        <w:rPr>
+          <w:b/>
+          <w:bCs/>
+          <w:lang w:val="fr-FR"/>
+        </w:rPr>
+        <w:t xml:space="preserve">AWS </w:t>
+      </w:r>
+      <w:proofErr w:type="spellStart"/>
+      <w:r>
+        <w:rPr>
+          <w:b/>
+          <w:bCs/>
+          <w:lang w:val="fr-FR"/>
+        </w:rPr>
+        <w:t>Elastic</w:t>
+      </w:r>
+      <w:proofErr w:type="spellEnd"/>
+      <w:r>
+        <w:rPr>
+          <w:b/>
+          <w:bCs/>
+          <w:lang w:val="fr-FR"/>
+        </w:rPr>
+        <w:t xml:space="preserve"> </w:t>
+      </w:r>
+      <w:proofErr w:type="spellStart"/>
+      <w:r>
+        <w:rPr>
+          <w:b/>
+          <w:bCs/>
+          <w:lang w:val="fr-FR"/>
+        </w:rPr>
+        <w:t>Beanstalk</w:t>
+      </w:r>
+      <w:proofErr w:type="spellEnd"/>
+      <w:r>
+        <w:rPr>
+          <w:lang w:val="fr-FR"/>
+        </w:rPr>
+        <w:t xml:space="preserve"> - AWS </w:t>
+      </w:r>
+      <w:proofErr w:type="spellStart"/>
+      <w:r>
+        <w:rPr>
+          <w:lang w:val="fr-FR"/>
+        </w:rPr>
+        <w:t>Elastic</w:t>
+      </w:r>
+      <w:proofErr w:type="spellEnd"/>
+      <w:r>
+        <w:rPr>
+          <w:lang w:val="fr-FR"/>
+        </w:rPr>
+        <w:t xml:space="preserve"> </w:t>
+      </w:r>
+      <w:proofErr w:type="spellStart"/>
+      <w:r>
+        <w:rPr>
+          <w:lang w:val="fr-FR"/>
+        </w:rPr>
+        <w:t>Beanstalk</w:t>
+      </w:r>
+      <w:proofErr w:type="spellEnd"/>
+      <w:r>
+        <w:rPr>
+          <w:lang w:val="fr-FR"/>
+        </w:rPr>
+        <w:t xml:space="preserve"> </w:t>
+      </w:r>
+      <w:proofErr w:type="spellStart"/>
+      <w:r>
+        <w:rPr>
+          <w:lang w:val="fr-FR"/>
+        </w:rPr>
+        <w:t>is</w:t>
+      </w:r>
+      <w:proofErr w:type="spellEnd"/>
+      <w:r>
+        <w:rPr>
+          <w:lang w:val="fr-FR"/>
+        </w:rPr>
+        <w:t xml:space="preserve"> an </w:t>
+      </w:r>
+      <w:proofErr w:type="spellStart"/>
+      <w:r>
+        <w:rPr>
+          <w:lang w:val="fr-FR"/>
+        </w:rPr>
+        <w:t>easy</w:t>
+      </w:r>
+      <w:proofErr w:type="spellEnd"/>
+      <w:r>
+        <w:rPr>
+          <w:lang w:val="fr-FR"/>
+        </w:rPr>
+        <w:t>-</w:t>
+      </w:r>
+      <w:proofErr w:type="spellStart"/>
+      <w:r>
+        <w:rPr>
+          <w:lang w:val="fr-FR"/>
+        </w:rPr>
+        <w:t>to-use</w:t>
+      </w:r>
+      <w:proofErr w:type="spellEnd"/>
+      <w:r>
+        <w:rPr>
+          <w:lang w:val="fr-FR"/>
+        </w:rPr>
+        <w:t xml:space="preserve"> service for </w:t>
+      </w:r>
+      <w:proofErr w:type="spellStart"/>
+      <w:r>
+        <w:rPr>
+          <w:lang w:val="fr-FR"/>
+        </w:rPr>
+        <w:t>deploying</w:t>
+      </w:r>
+      <w:proofErr w:type="spellEnd"/>
+      <w:r>
+        <w:rPr>
+          <w:lang w:val="fr-FR"/>
+        </w:rPr>
+        <w:t xml:space="preserve"> and </w:t>
+      </w:r>
+      <w:proofErr w:type="spellStart"/>
+      <w:r>
+        <w:rPr>
+          <w:lang w:val="fr-FR"/>
+        </w:rPr>
+        <w:t>scaling</w:t>
+      </w:r>
+      <w:proofErr w:type="spellEnd"/>
+      <w:r>
+        <w:rPr>
+          <w:lang w:val="fr-FR"/>
+        </w:rPr>
+        <w:t xml:space="preserve"> web applications and services </w:t>
+      </w:r>
+      <w:proofErr w:type="spellStart"/>
+      <w:r>
+        <w:rPr>
+          <w:lang w:val="fr-FR"/>
+        </w:rPr>
+        <w:t>developed</w:t>
+      </w:r>
+      <w:proofErr w:type="spellEnd"/>
+      <w:r>
+        <w:rPr>
+          <w:lang w:val="fr-FR"/>
+        </w:rPr>
+        <w:t xml:space="preserve"> in a </w:t>
+      </w:r>
+      <w:proofErr w:type="spellStart"/>
+      <w:r>
+        <w:rPr>
+          <w:lang w:val="fr-FR"/>
+        </w:rPr>
+        <w:t>variety</w:t>
+      </w:r>
+      <w:proofErr w:type="spellEnd"/>
+      <w:r>
+        <w:rPr>
+          <w:lang w:val="fr-FR"/>
+        </w:rPr>
+        <w:t xml:space="preserve"> of </w:t>
+      </w:r>
+      <w:proofErr w:type="spellStart"/>
+      <w:r>
+        <w:rPr>
+          <w:lang w:val="fr-FR"/>
+        </w:rPr>
+        <w:t>programming</w:t>
+      </w:r>
+      <w:proofErr w:type="spellEnd"/>
+      <w:r>
+        <w:rPr>
+          <w:lang w:val="fr-FR"/>
+        </w:rPr>
+        <w:t xml:space="preserve"> </w:t>
+      </w:r>
+      <w:proofErr w:type="spellStart"/>
+      <w:r>
+        <w:rPr>
+          <w:lang w:val="fr-FR"/>
+        </w:rPr>
+        <w:t>languages</w:t>
+      </w:r>
+      <w:proofErr w:type="spellEnd"/>
+      <w:r>
+        <w:rPr>
+          <w:lang w:val="fr-FR"/>
+        </w:rPr>
+        <w:t xml:space="preserve">. You </w:t>
+      </w:r>
+      <w:proofErr w:type="spellStart"/>
+      <w:r>
+        <w:rPr>
+          <w:lang w:val="fr-FR"/>
+        </w:rPr>
+        <w:t>can</w:t>
+      </w:r>
+      <w:proofErr w:type="spellEnd"/>
+      <w:r>
+        <w:rPr>
+          <w:lang w:val="fr-FR"/>
+        </w:rPr>
+        <w:t xml:space="preserve"> </w:t>
+      </w:r>
+      <w:proofErr w:type="spellStart"/>
+      <w:r>
+        <w:rPr>
+          <w:lang w:val="fr-FR"/>
+        </w:rPr>
+        <w:t>simply</w:t>
+      </w:r>
+      <w:proofErr w:type="spellEnd"/>
+      <w:r>
+        <w:rPr>
+          <w:lang w:val="fr-FR"/>
+        </w:rPr>
+        <w:t xml:space="preserve"> </w:t>
+      </w:r>
+      <w:proofErr w:type="spellStart"/>
+      <w:r>
+        <w:rPr>
+          <w:lang w:val="fr-FR"/>
+        </w:rPr>
+        <w:t>upload</w:t>
+      </w:r>
+      <w:proofErr w:type="spellEnd"/>
+      <w:r>
+        <w:rPr>
+          <w:lang w:val="fr-FR"/>
+        </w:rPr>
+        <w:t xml:space="preserve"> </w:t>
+      </w:r>
+      <w:proofErr w:type="spellStart"/>
+      <w:r>
+        <w:rPr>
+          <w:lang w:val="fr-FR"/>
+        </w:rPr>
+        <w:t>your</w:t>
+      </w:r>
+      <w:proofErr w:type="spellEnd"/>
+      <w:r>
+        <w:rPr>
+          <w:lang w:val="fr-FR"/>
+        </w:rPr>
+        <w:t xml:space="preserve"> code and </w:t>
+      </w:r>
+      <w:proofErr w:type="spellStart"/>
+      <w:r>
+        <w:rPr>
+          <w:lang w:val="fr-FR"/>
+        </w:rPr>
+        <w:t>Elastic</w:t>
+      </w:r>
+      <w:proofErr w:type="spellEnd"/>
+      <w:r>
+        <w:rPr>
+          <w:lang w:val="fr-FR"/>
+        </w:rPr>
+        <w:t xml:space="preserve"> </w:t>
+      </w:r>
+      <w:proofErr w:type="spellStart"/>
+      <w:r>
+        <w:rPr>
+          <w:lang w:val="fr-FR"/>
+        </w:rPr>
+        <w:t>Beanstalk</w:t>
+      </w:r>
+      <w:proofErr w:type="spellEnd"/>
+      <w:r>
+        <w:rPr>
+          <w:lang w:val="fr-FR"/>
+        </w:rPr>
+        <w:t xml:space="preserve"> </w:t>
+      </w:r>
+      <w:proofErr w:type="spellStart"/>
+      <w:r>
+        <w:rPr>
+          <w:lang w:val="fr-FR"/>
+        </w:rPr>
+        <w:t>automatically</w:t>
+      </w:r>
+      <w:proofErr w:type="spellEnd"/>
+      <w:r>
+        <w:rPr>
+          <w:lang w:val="fr-FR"/>
+        </w:rPr>
+        <w:t xml:space="preserve"> </w:t>
+      </w:r>
+      <w:proofErr w:type="spellStart"/>
+      <w:r>
+        <w:rPr>
+          <w:lang w:val="fr-FR"/>
+        </w:rPr>
+        <w:t>handles</w:t>
+      </w:r>
+      <w:proofErr w:type="spellEnd"/>
+      <w:r>
+        <w:rPr>
+          <w:lang w:val="fr-FR"/>
+        </w:rPr>
+        <w:t xml:space="preserve"> the </w:t>
+      </w:r>
+      <w:proofErr w:type="spellStart"/>
+      <w:r>
+        <w:rPr>
+          <w:lang w:val="fr-FR"/>
+        </w:rPr>
+        <w:t>deployment</w:t>
+      </w:r>
+      <w:proofErr w:type="spellEnd"/>
+      <w:r>
+        <w:rPr>
+          <w:lang w:val="fr-FR"/>
+        </w:rPr>
+        <w:t xml:space="preserve">, </w:t>
+      </w:r>
+      <w:proofErr w:type="spellStart"/>
+      <w:r>
+        <w:rPr>
+          <w:lang w:val="fr-FR"/>
+        </w:rPr>
+        <w:t>from</w:t>
+      </w:r>
+      <w:proofErr w:type="spellEnd"/>
+      <w:r>
+        <w:rPr>
+          <w:lang w:val="fr-FR"/>
+        </w:rPr>
+        <w:t xml:space="preserve"> </w:t>
+      </w:r>
+      <w:proofErr w:type="spellStart"/>
+      <w:r>
+        <w:rPr>
+          <w:lang w:val="fr-FR"/>
+        </w:rPr>
+        <w:t>capacity</w:t>
+      </w:r>
+      <w:proofErr w:type="spellEnd"/>
+      <w:r>
+        <w:rPr>
+          <w:lang w:val="fr-FR"/>
+        </w:rPr>
+        <w:t xml:space="preserve"> </w:t>
+      </w:r>
+      <w:proofErr w:type="spellStart"/>
+      <w:r>
+        <w:rPr>
+          <w:lang w:val="fr-FR"/>
+        </w:rPr>
+        <w:t>provisioning</w:t>
+      </w:r>
+      <w:proofErr w:type="spellEnd"/>
+      <w:r>
+        <w:rPr>
+          <w:lang w:val="fr-FR"/>
+        </w:rPr>
+        <w:t xml:space="preserve">, </w:t>
+      </w:r>
+      <w:proofErr w:type="spellStart"/>
+      <w:r>
+        <w:rPr>
+          <w:lang w:val="fr-FR"/>
+        </w:rPr>
+        <w:t>load</w:t>
+      </w:r>
+      <w:proofErr w:type="spellEnd"/>
+      <w:r>
+        <w:rPr>
+          <w:lang w:val="fr-FR"/>
+        </w:rPr>
+        <w:t xml:space="preserve"> </w:t>
+      </w:r>
+      <w:proofErr w:type="spellStart"/>
+      <w:r>
+        <w:rPr>
+          <w:lang w:val="fr-FR"/>
+        </w:rPr>
+        <w:t>balancing</w:t>
+      </w:r>
+      <w:proofErr w:type="spellEnd"/>
+      <w:r>
+        <w:rPr>
+          <w:lang w:val="fr-FR"/>
+        </w:rPr>
+        <w:t>, auto-</w:t>
+      </w:r>
+      <w:proofErr w:type="spellStart"/>
+      <w:r>
+        <w:rPr>
+          <w:lang w:val="fr-FR"/>
+        </w:rPr>
+        <w:t>scaling</w:t>
+      </w:r>
+      <w:proofErr w:type="spellEnd"/>
+      <w:r>
+        <w:rPr>
+          <w:lang w:val="fr-FR"/>
+        </w:rPr>
+        <w:t xml:space="preserve"> to application </w:t>
+      </w:r>
+      <w:proofErr w:type="spellStart"/>
+      <w:r>
+        <w:rPr>
+          <w:lang w:val="fr-FR"/>
+        </w:rPr>
+        <w:t>health</w:t>
+      </w:r>
+      <w:proofErr w:type="spellEnd"/>
+      <w:r>
+        <w:rPr>
+          <w:lang w:val="fr-FR"/>
+        </w:rPr>
+        <w:t xml:space="preserve"> monitoring. You </w:t>
+      </w:r>
+      <w:proofErr w:type="spellStart"/>
+      <w:r>
+        <w:rPr>
+          <w:lang w:val="fr-FR"/>
+        </w:rPr>
+        <w:t>cannot</w:t>
+      </w:r>
+      <w:proofErr w:type="spellEnd"/>
+      <w:r>
+        <w:rPr>
+          <w:lang w:val="fr-FR"/>
+        </w:rPr>
+        <w:t xml:space="preserve"> use </w:t>
+      </w:r>
+      <w:proofErr w:type="spellStart"/>
+      <w:r>
+        <w:rPr>
+          <w:lang w:val="fr-FR"/>
+        </w:rPr>
+        <w:t>Beanstalk</w:t>
+      </w:r>
+      <w:proofErr w:type="spellEnd"/>
+      <w:r>
+        <w:rPr>
+          <w:lang w:val="fr-FR"/>
+        </w:rPr>
+        <w:t xml:space="preserve"> to </w:t>
+      </w:r>
+      <w:proofErr w:type="spellStart"/>
+      <w:r>
+        <w:rPr>
+          <w:lang w:val="fr-FR"/>
+        </w:rPr>
+        <w:t>distribute</w:t>
+      </w:r>
+      <w:proofErr w:type="spellEnd"/>
+      <w:r>
+        <w:rPr>
+          <w:lang w:val="fr-FR"/>
+        </w:rPr>
+        <w:t xml:space="preserve"> </w:t>
+      </w:r>
+      <w:proofErr w:type="spellStart"/>
+      <w:r>
+        <w:rPr>
+          <w:lang w:val="fr-FR"/>
+        </w:rPr>
+        <w:t>incoming</w:t>
+      </w:r>
+      <w:proofErr w:type="spellEnd"/>
+      <w:r>
+        <w:rPr>
+          <w:lang w:val="fr-FR"/>
+        </w:rPr>
+        <w:t xml:space="preserve"> </w:t>
+      </w:r>
+      <w:proofErr w:type="spellStart"/>
+      <w:r>
+        <w:rPr>
+          <w:lang w:val="fr-FR"/>
+        </w:rPr>
+        <w:t>traffic</w:t>
+      </w:r>
+      <w:proofErr w:type="spellEnd"/>
+      <w:r>
+        <w:rPr>
+          <w:lang w:val="fr-FR"/>
+        </w:rPr>
+        <w:t xml:space="preserve"> </w:t>
+      </w:r>
+      <w:proofErr w:type="spellStart"/>
+      <w:r>
+        <w:rPr>
+          <w:lang w:val="fr-FR"/>
+        </w:rPr>
+        <w:t>across</w:t>
+      </w:r>
+      <w:proofErr w:type="spellEnd"/>
+      <w:r>
+        <w:rPr>
+          <w:lang w:val="fr-FR"/>
+        </w:rPr>
+        <w:t xml:space="preserve"> multiple </w:t>
+      </w:r>
+      <w:proofErr w:type="spellStart"/>
+      <w:r>
+        <w:rPr>
+          <w:lang w:val="fr-FR"/>
+        </w:rPr>
+        <w:t>targets</w:t>
+      </w:r>
+      <w:proofErr w:type="spellEnd"/>
+      <w:r>
+        <w:rPr>
+          <w:lang w:val="fr-FR"/>
+        </w:rPr>
+        <w:t>.</w:t>
+      </w:r>
+    </w:p>
+    <w:p>
+      <w:pPr>
+        <w:rPr>
+          <w:lang w:val="fr-FR"/>
+        </w:rPr>
+      </w:pPr>
+      <w:r>
+        <w:rPr>
+          <w:b/>
+          <w:bCs/>
+          <w:lang w:val="fr-FR"/>
+        </w:rPr>
+        <w:lastRenderedPageBreak/>
+        <w:t xml:space="preserve">Amazon </w:t>
+      </w:r>
+      <w:proofErr w:type="spellStart"/>
+      <w:r>
+        <w:rPr>
+          <w:b/>
+          <w:bCs/>
+          <w:lang w:val="fr-FR"/>
+        </w:rPr>
+        <w:t>Elasticsearch</w:t>
+      </w:r>
+      <w:proofErr w:type="spellEnd"/>
+      <w:r>
+        <w:rPr>
+          <w:lang w:val="fr-FR"/>
+        </w:rPr>
+        <w:t xml:space="preserve"> - The </w:t>
+      </w:r>
+      <w:proofErr w:type="spellStart"/>
+      <w:r>
+        <w:rPr>
+          <w:lang w:val="fr-FR"/>
+        </w:rPr>
+        <w:t>term</w:t>
+      </w:r>
+      <w:proofErr w:type="spellEnd"/>
+      <w:r>
+        <w:rPr>
+          <w:lang w:val="fr-FR"/>
+        </w:rPr>
+        <w:t xml:space="preserve"> "</w:t>
+      </w:r>
+      <w:proofErr w:type="spellStart"/>
+      <w:r>
+        <w:rPr>
+          <w:lang w:val="fr-FR"/>
+        </w:rPr>
+        <w:t>Elasticsearch</w:t>
+      </w:r>
+      <w:proofErr w:type="spellEnd"/>
+      <w:r>
+        <w:rPr>
+          <w:lang w:val="fr-FR"/>
+        </w:rPr>
+        <w:t xml:space="preserve">" </w:t>
+      </w:r>
+      <w:proofErr w:type="spellStart"/>
+      <w:r>
+        <w:rPr>
+          <w:lang w:val="fr-FR"/>
+        </w:rPr>
+        <w:t>is</w:t>
+      </w:r>
+      <w:proofErr w:type="spellEnd"/>
+      <w:r>
+        <w:rPr>
+          <w:lang w:val="fr-FR"/>
+        </w:rPr>
+        <w:t xml:space="preserve"> used to </w:t>
+      </w:r>
+      <w:proofErr w:type="spellStart"/>
+      <w:r>
+        <w:rPr>
+          <w:lang w:val="fr-FR"/>
+        </w:rPr>
+        <w:t>define</w:t>
+      </w:r>
+      <w:proofErr w:type="spellEnd"/>
+      <w:r>
+        <w:rPr>
+          <w:lang w:val="fr-FR"/>
+        </w:rPr>
+        <w:t xml:space="preserve"> </w:t>
+      </w:r>
+      <w:proofErr w:type="gramStart"/>
+      <w:r>
+        <w:rPr>
+          <w:lang w:val="fr-FR"/>
+        </w:rPr>
+        <w:t>a</w:t>
+      </w:r>
+      <w:proofErr w:type="gramEnd"/>
+      <w:r>
+        <w:rPr>
+          <w:lang w:val="fr-FR"/>
+        </w:rPr>
+        <w:t xml:space="preserve"> </w:t>
+      </w:r>
+      <w:proofErr w:type="spellStart"/>
+      <w:r>
+        <w:rPr>
+          <w:lang w:val="fr-FR"/>
+        </w:rPr>
+        <w:t>distributed</w:t>
+      </w:r>
+      <w:proofErr w:type="spellEnd"/>
+      <w:r>
+        <w:rPr>
+          <w:lang w:val="fr-FR"/>
+        </w:rPr>
+        <w:t xml:space="preserve">, open source </w:t>
+      </w:r>
+      <w:proofErr w:type="spellStart"/>
+      <w:r>
+        <w:rPr>
+          <w:lang w:val="fr-FR"/>
+        </w:rPr>
+        <w:t>search</w:t>
+      </w:r>
+      <w:proofErr w:type="spellEnd"/>
+      <w:r>
+        <w:rPr>
+          <w:lang w:val="fr-FR"/>
+        </w:rPr>
+        <w:t xml:space="preserve"> and </w:t>
+      </w:r>
+      <w:proofErr w:type="spellStart"/>
+      <w:r>
+        <w:rPr>
+          <w:lang w:val="fr-FR"/>
+        </w:rPr>
+        <w:t>analytics</w:t>
+      </w:r>
+      <w:proofErr w:type="spellEnd"/>
+      <w:r>
+        <w:rPr>
+          <w:lang w:val="fr-FR"/>
+        </w:rPr>
+        <w:t xml:space="preserve"> </w:t>
+      </w:r>
+      <w:proofErr w:type="spellStart"/>
+      <w:r>
+        <w:rPr>
+          <w:lang w:val="fr-FR"/>
+        </w:rPr>
+        <w:t>engine</w:t>
+      </w:r>
+      <w:proofErr w:type="spellEnd"/>
+      <w:r>
+        <w:rPr>
+          <w:lang w:val="fr-FR"/>
+        </w:rPr>
+        <w:t xml:space="preserve"> for all types of data, </w:t>
+      </w:r>
+      <w:proofErr w:type="spellStart"/>
+      <w:r>
+        <w:rPr>
+          <w:lang w:val="fr-FR"/>
+        </w:rPr>
+        <w:t>including</w:t>
+      </w:r>
+      <w:proofErr w:type="spellEnd"/>
+      <w:r>
+        <w:rPr>
+          <w:lang w:val="fr-FR"/>
+        </w:rPr>
+        <w:t xml:space="preserve"> </w:t>
+      </w:r>
+      <w:proofErr w:type="spellStart"/>
+      <w:r>
+        <w:rPr>
+          <w:lang w:val="fr-FR"/>
+        </w:rPr>
+        <w:t>textual</w:t>
+      </w:r>
+      <w:proofErr w:type="spellEnd"/>
+      <w:r>
+        <w:rPr>
+          <w:lang w:val="fr-FR"/>
+        </w:rPr>
+        <w:t xml:space="preserve">, </w:t>
+      </w:r>
+      <w:proofErr w:type="spellStart"/>
+      <w:r>
+        <w:rPr>
+          <w:lang w:val="fr-FR"/>
+        </w:rPr>
+        <w:t>numerical</w:t>
+      </w:r>
+      <w:proofErr w:type="spellEnd"/>
+      <w:r>
+        <w:rPr>
+          <w:lang w:val="fr-FR"/>
+        </w:rPr>
+        <w:t xml:space="preserve">, </w:t>
+      </w:r>
+      <w:proofErr w:type="spellStart"/>
+      <w:r>
+        <w:rPr>
+          <w:lang w:val="fr-FR"/>
+        </w:rPr>
+        <w:t>geospatial</w:t>
+      </w:r>
+      <w:proofErr w:type="spellEnd"/>
+      <w:r>
+        <w:rPr>
+          <w:lang w:val="fr-FR"/>
+        </w:rPr>
+        <w:t xml:space="preserve">, </w:t>
+      </w:r>
+      <w:proofErr w:type="spellStart"/>
+      <w:r>
+        <w:rPr>
+          <w:lang w:val="fr-FR"/>
+        </w:rPr>
+        <w:t>structured</w:t>
+      </w:r>
+      <w:proofErr w:type="spellEnd"/>
+      <w:r>
+        <w:rPr>
+          <w:lang w:val="fr-FR"/>
+        </w:rPr>
+        <w:t xml:space="preserve">, and </w:t>
+      </w:r>
+      <w:proofErr w:type="spellStart"/>
+      <w:r>
+        <w:rPr>
+          <w:lang w:val="fr-FR"/>
+        </w:rPr>
+        <w:t>unstructured</w:t>
+      </w:r>
+      <w:proofErr w:type="spellEnd"/>
+      <w:r>
+        <w:rPr>
+          <w:lang w:val="fr-FR"/>
+        </w:rPr>
+        <w:t xml:space="preserve">. Amazon </w:t>
+      </w:r>
+      <w:proofErr w:type="spellStart"/>
+      <w:r>
+        <w:rPr>
+          <w:lang w:val="fr-FR"/>
+        </w:rPr>
+        <w:t>Elasticsearch</w:t>
+      </w:r>
+      <w:proofErr w:type="spellEnd"/>
+      <w:r>
+        <w:rPr>
+          <w:lang w:val="fr-FR"/>
+        </w:rPr>
+        <w:t xml:space="preserve"> Service </w:t>
+      </w:r>
+      <w:proofErr w:type="spellStart"/>
+      <w:r>
+        <w:rPr>
+          <w:lang w:val="fr-FR"/>
+        </w:rPr>
+        <w:t>is</w:t>
+      </w:r>
+      <w:proofErr w:type="spellEnd"/>
+      <w:r>
+        <w:rPr>
+          <w:lang w:val="fr-FR"/>
+        </w:rPr>
+        <w:t xml:space="preserve"> a </w:t>
+      </w:r>
+      <w:proofErr w:type="spellStart"/>
+      <w:r>
+        <w:rPr>
+          <w:lang w:val="fr-FR"/>
+        </w:rPr>
+        <w:t>fully</w:t>
+      </w:r>
+      <w:proofErr w:type="spellEnd"/>
+      <w:r>
+        <w:rPr>
+          <w:lang w:val="fr-FR"/>
+        </w:rPr>
+        <w:t xml:space="preserve"> </w:t>
+      </w:r>
+      <w:proofErr w:type="spellStart"/>
+      <w:r>
+        <w:rPr>
+          <w:lang w:val="fr-FR"/>
+        </w:rPr>
+        <w:t>managed</w:t>
+      </w:r>
+      <w:proofErr w:type="spellEnd"/>
+      <w:r>
+        <w:rPr>
+          <w:lang w:val="fr-FR"/>
+        </w:rPr>
+        <w:t xml:space="preserve"> service </w:t>
+      </w:r>
+      <w:proofErr w:type="spellStart"/>
+      <w:r>
+        <w:rPr>
+          <w:lang w:val="fr-FR"/>
+        </w:rPr>
+        <w:t>that</w:t>
+      </w:r>
+      <w:proofErr w:type="spellEnd"/>
+      <w:r>
+        <w:rPr>
+          <w:lang w:val="fr-FR"/>
+        </w:rPr>
+        <w:t xml:space="preserve"> </w:t>
+      </w:r>
+      <w:proofErr w:type="spellStart"/>
+      <w:r>
+        <w:rPr>
+          <w:lang w:val="fr-FR"/>
+        </w:rPr>
+        <w:t>makes</w:t>
+      </w:r>
+      <w:proofErr w:type="spellEnd"/>
+      <w:r>
+        <w:rPr>
+          <w:lang w:val="fr-FR"/>
+        </w:rPr>
+        <w:t xml:space="preserve"> </w:t>
+      </w:r>
+      <w:proofErr w:type="spellStart"/>
+      <w:r>
+        <w:rPr>
+          <w:lang w:val="fr-FR"/>
+        </w:rPr>
+        <w:t>it</w:t>
+      </w:r>
+      <w:proofErr w:type="spellEnd"/>
+      <w:r>
+        <w:rPr>
+          <w:lang w:val="fr-FR"/>
+        </w:rPr>
+        <w:t xml:space="preserve"> </w:t>
+      </w:r>
+      <w:proofErr w:type="spellStart"/>
+      <w:r>
+        <w:rPr>
+          <w:lang w:val="fr-FR"/>
+        </w:rPr>
+        <w:t>easy</w:t>
+      </w:r>
+      <w:proofErr w:type="spellEnd"/>
+      <w:r>
+        <w:rPr>
+          <w:lang w:val="fr-FR"/>
+        </w:rPr>
+        <w:t xml:space="preserve"> to </w:t>
+      </w:r>
+      <w:proofErr w:type="spellStart"/>
+      <w:r>
+        <w:rPr>
+          <w:lang w:val="fr-FR"/>
+        </w:rPr>
+        <w:t>deploy</w:t>
+      </w:r>
+      <w:proofErr w:type="spellEnd"/>
+      <w:r>
+        <w:rPr>
+          <w:lang w:val="fr-FR"/>
+        </w:rPr>
+        <w:t xml:space="preserve">, </w:t>
+      </w:r>
+      <w:proofErr w:type="spellStart"/>
+      <w:r>
+        <w:rPr>
+          <w:lang w:val="fr-FR"/>
+        </w:rPr>
+        <w:t>secure</w:t>
+      </w:r>
+      <w:proofErr w:type="spellEnd"/>
+      <w:r>
+        <w:rPr>
+          <w:lang w:val="fr-FR"/>
+        </w:rPr>
+        <w:t xml:space="preserve">, and </w:t>
+      </w:r>
+      <w:proofErr w:type="spellStart"/>
+      <w:r>
+        <w:rPr>
+          <w:lang w:val="fr-FR"/>
+        </w:rPr>
+        <w:t>run</w:t>
+      </w:r>
+      <w:proofErr w:type="spellEnd"/>
+      <w:r>
+        <w:rPr>
+          <w:lang w:val="fr-FR"/>
+        </w:rPr>
+        <w:t xml:space="preserve"> </w:t>
+      </w:r>
+      <w:proofErr w:type="spellStart"/>
+      <w:r>
+        <w:rPr>
+          <w:lang w:val="fr-FR"/>
+        </w:rPr>
+        <w:t>Elasticsearch</w:t>
+      </w:r>
+      <w:proofErr w:type="spellEnd"/>
+      <w:r>
+        <w:rPr>
+          <w:lang w:val="fr-FR"/>
+        </w:rPr>
+        <w:t xml:space="preserve"> </w:t>
+      </w:r>
+      <w:proofErr w:type="spellStart"/>
+      <w:r>
+        <w:rPr>
+          <w:lang w:val="fr-FR"/>
+        </w:rPr>
+        <w:t>cost</w:t>
+      </w:r>
+      <w:proofErr w:type="spellEnd"/>
+      <w:r>
+        <w:rPr>
+          <w:lang w:val="fr-FR"/>
+        </w:rPr>
+        <w:t xml:space="preserve"> </w:t>
+      </w:r>
+      <w:proofErr w:type="spellStart"/>
+      <w:r>
+        <w:rPr>
+          <w:lang w:val="fr-FR"/>
+        </w:rPr>
+        <w:t>effectively</w:t>
+      </w:r>
+      <w:proofErr w:type="spellEnd"/>
+      <w:r>
+        <w:rPr>
+          <w:lang w:val="fr-FR"/>
+        </w:rPr>
+        <w:t xml:space="preserve"> at </w:t>
+      </w:r>
+      <w:proofErr w:type="spellStart"/>
+      <w:r>
+        <w:rPr>
+          <w:lang w:val="fr-FR"/>
+        </w:rPr>
+        <w:t>scale</w:t>
+      </w:r>
+      <w:proofErr w:type="spellEnd"/>
+      <w:r>
+        <w:rPr>
+          <w:lang w:val="fr-FR"/>
+        </w:rPr>
+        <w:t xml:space="preserve">. It </w:t>
+      </w:r>
+      <w:proofErr w:type="spellStart"/>
+      <w:r>
+        <w:rPr>
+          <w:lang w:val="fr-FR"/>
+        </w:rPr>
+        <w:t>is</w:t>
+      </w:r>
+      <w:proofErr w:type="spellEnd"/>
+      <w:r>
+        <w:rPr>
+          <w:lang w:val="fr-FR"/>
+        </w:rPr>
+        <w:t xml:space="preserve"> a </w:t>
+      </w:r>
+      <w:proofErr w:type="spellStart"/>
+      <w:r>
+        <w:rPr>
+          <w:lang w:val="fr-FR"/>
+        </w:rPr>
+        <w:t>search</w:t>
+      </w:r>
+      <w:proofErr w:type="spellEnd"/>
+      <w:r>
+        <w:rPr>
+          <w:lang w:val="fr-FR"/>
+        </w:rPr>
+        <w:t xml:space="preserve"> and </w:t>
+      </w:r>
+      <w:proofErr w:type="spellStart"/>
+      <w:r>
+        <w:rPr>
+          <w:lang w:val="fr-FR"/>
+        </w:rPr>
+        <w:t>analytics</w:t>
+      </w:r>
+      <w:proofErr w:type="spellEnd"/>
+      <w:r>
+        <w:rPr>
+          <w:lang w:val="fr-FR"/>
+        </w:rPr>
+        <w:t xml:space="preserve"> service </w:t>
+      </w:r>
+      <w:proofErr w:type="spellStart"/>
+      <w:r>
+        <w:rPr>
+          <w:lang w:val="fr-FR"/>
+        </w:rPr>
+        <w:t>from</w:t>
+      </w:r>
+      <w:proofErr w:type="spellEnd"/>
+      <w:r>
+        <w:rPr>
+          <w:lang w:val="fr-FR"/>
+        </w:rPr>
+        <w:t xml:space="preserve"> Amazon.</w:t>
+      </w:r>
+    </w:p>
+    <w:p>
+      <w:pPr>
+        <w:rPr>
+          <w:lang w:val="fr-FR"/>
+        </w:rPr>
+      </w:pPr>
+      <w:r>
+        <w:rPr>
+          <w:b/>
+          <w:bCs/>
+          <w:lang w:val="fr-FR"/>
+        </w:rPr>
+        <w:t xml:space="preserve">AWS Auto </w:t>
+      </w:r>
+      <w:proofErr w:type="spellStart"/>
+      <w:r>
+        <w:rPr>
+          <w:b/>
+          <w:bCs/>
+          <w:lang w:val="fr-FR"/>
+        </w:rPr>
+        <w:t>Scaling</w:t>
+      </w:r>
+      <w:proofErr w:type="spellEnd"/>
+      <w:r>
+        <w:rPr>
+          <w:lang w:val="fr-FR"/>
+        </w:rPr>
+        <w:t xml:space="preserve"> - AWS Auto </w:t>
+      </w:r>
+      <w:proofErr w:type="spellStart"/>
+      <w:r>
+        <w:rPr>
+          <w:lang w:val="fr-FR"/>
+        </w:rPr>
+        <w:t>Scaling</w:t>
+      </w:r>
+      <w:proofErr w:type="spellEnd"/>
+      <w:r>
+        <w:rPr>
+          <w:lang w:val="fr-FR"/>
+        </w:rPr>
+        <w:t xml:space="preserve"> monitors </w:t>
+      </w:r>
+      <w:proofErr w:type="spellStart"/>
+      <w:r>
+        <w:rPr>
+          <w:lang w:val="fr-FR"/>
+        </w:rPr>
+        <w:t>your</w:t>
+      </w:r>
+      <w:proofErr w:type="spellEnd"/>
+      <w:r>
+        <w:rPr>
+          <w:lang w:val="fr-FR"/>
+        </w:rPr>
+        <w:t xml:space="preserve"> applications and </w:t>
+      </w:r>
+      <w:proofErr w:type="spellStart"/>
+      <w:r>
+        <w:rPr>
+          <w:lang w:val="fr-FR"/>
+        </w:rPr>
+        <w:t>automatically</w:t>
+      </w:r>
+      <w:proofErr w:type="spellEnd"/>
+      <w:r>
+        <w:rPr>
+          <w:lang w:val="fr-FR"/>
+        </w:rPr>
+        <w:t xml:space="preserve"> </w:t>
+      </w:r>
+      <w:proofErr w:type="spellStart"/>
+      <w:r>
+        <w:rPr>
+          <w:lang w:val="fr-FR"/>
+        </w:rPr>
+        <w:t>adjusts</w:t>
+      </w:r>
+      <w:proofErr w:type="spellEnd"/>
+      <w:r>
+        <w:rPr>
+          <w:lang w:val="fr-FR"/>
+        </w:rPr>
+        <w:t xml:space="preserve"> </w:t>
+      </w:r>
+      <w:proofErr w:type="spellStart"/>
+      <w:r>
+        <w:rPr>
+          <w:lang w:val="fr-FR"/>
+        </w:rPr>
+        <w:t>capacity</w:t>
+      </w:r>
+      <w:proofErr w:type="spellEnd"/>
+      <w:r>
+        <w:rPr>
+          <w:lang w:val="fr-FR"/>
+        </w:rPr>
+        <w:t xml:space="preserve"> to </w:t>
+      </w:r>
+      <w:proofErr w:type="spellStart"/>
+      <w:r>
+        <w:rPr>
+          <w:lang w:val="fr-FR"/>
+        </w:rPr>
+        <w:t>maintain</w:t>
+      </w:r>
+      <w:proofErr w:type="spellEnd"/>
+      <w:r>
+        <w:rPr>
+          <w:lang w:val="fr-FR"/>
+        </w:rPr>
+        <w:t xml:space="preserve"> </w:t>
+      </w:r>
+      <w:proofErr w:type="spellStart"/>
+      <w:r>
+        <w:rPr>
+          <w:lang w:val="fr-FR"/>
+        </w:rPr>
+        <w:t>steady</w:t>
+      </w:r>
+      <w:proofErr w:type="spellEnd"/>
+      <w:r>
+        <w:rPr>
+          <w:lang w:val="fr-FR"/>
+        </w:rPr>
+        <w:t xml:space="preserve">, </w:t>
+      </w:r>
+      <w:proofErr w:type="spellStart"/>
+      <w:r>
+        <w:rPr>
+          <w:lang w:val="fr-FR"/>
+        </w:rPr>
+        <w:t>predictable</w:t>
+      </w:r>
+      <w:proofErr w:type="spellEnd"/>
+      <w:r>
+        <w:rPr>
+          <w:lang w:val="fr-FR"/>
+        </w:rPr>
+        <w:t xml:space="preserve"> performance at the </w:t>
+      </w:r>
+      <w:proofErr w:type="spellStart"/>
+      <w:r>
+        <w:rPr>
+          <w:lang w:val="fr-FR"/>
+        </w:rPr>
+        <w:t>lowest</w:t>
+      </w:r>
+      <w:proofErr w:type="spellEnd"/>
+      <w:r>
+        <w:rPr>
+          <w:lang w:val="fr-FR"/>
+        </w:rPr>
+        <w:t xml:space="preserve"> possible </w:t>
+      </w:r>
+      <w:proofErr w:type="spellStart"/>
+      <w:r>
+        <w:rPr>
+          <w:lang w:val="fr-FR"/>
+        </w:rPr>
+        <w:t>cost</w:t>
+      </w:r>
+      <w:proofErr w:type="spellEnd"/>
+      <w:r>
+        <w:rPr>
+          <w:lang w:val="fr-FR"/>
+        </w:rPr>
+        <w:t xml:space="preserve">. </w:t>
+      </w:r>
+      <w:proofErr w:type="spellStart"/>
+      <w:r>
+        <w:rPr>
+          <w:lang w:val="fr-FR"/>
+        </w:rPr>
+        <w:t>Using</w:t>
+      </w:r>
+      <w:proofErr w:type="spellEnd"/>
+      <w:r>
+        <w:rPr>
+          <w:lang w:val="fr-FR"/>
+        </w:rPr>
+        <w:t xml:space="preserve"> AWS Auto </w:t>
+      </w:r>
+      <w:proofErr w:type="spellStart"/>
+      <w:r>
+        <w:rPr>
+          <w:lang w:val="fr-FR"/>
+        </w:rPr>
+        <w:t>Scaling</w:t>
+      </w:r>
+      <w:proofErr w:type="spellEnd"/>
+      <w:r>
+        <w:rPr>
+          <w:lang w:val="fr-FR"/>
+        </w:rPr>
+        <w:t xml:space="preserve">, </w:t>
+      </w:r>
+      <w:proofErr w:type="spellStart"/>
+      <w:r>
+        <w:rPr>
+          <w:lang w:val="fr-FR"/>
+        </w:rPr>
+        <w:t>it’s</w:t>
+      </w:r>
+      <w:proofErr w:type="spellEnd"/>
+      <w:r>
+        <w:rPr>
+          <w:lang w:val="fr-FR"/>
+        </w:rPr>
+        <w:t xml:space="preserve"> </w:t>
+      </w:r>
+      <w:proofErr w:type="spellStart"/>
+      <w:r>
+        <w:rPr>
+          <w:lang w:val="fr-FR"/>
+        </w:rPr>
+        <w:t>easy</w:t>
+      </w:r>
+      <w:proofErr w:type="spellEnd"/>
+      <w:r>
+        <w:rPr>
+          <w:lang w:val="fr-FR"/>
+        </w:rPr>
+        <w:t xml:space="preserve"> to setup application </w:t>
+      </w:r>
+      <w:proofErr w:type="spellStart"/>
+      <w:r>
+        <w:rPr>
+          <w:lang w:val="fr-FR"/>
+        </w:rPr>
+        <w:t>scaling</w:t>
+      </w:r>
+      <w:proofErr w:type="spellEnd"/>
+      <w:r>
+        <w:rPr>
+          <w:lang w:val="fr-FR"/>
+        </w:rPr>
+        <w:t xml:space="preserve"> for multiple </w:t>
+      </w:r>
+      <w:proofErr w:type="spellStart"/>
+      <w:r>
+        <w:rPr>
+          <w:lang w:val="fr-FR"/>
+        </w:rPr>
+        <w:t>resources</w:t>
+      </w:r>
+      <w:proofErr w:type="spellEnd"/>
+      <w:r>
+        <w:rPr>
+          <w:lang w:val="fr-FR"/>
+        </w:rPr>
+        <w:t xml:space="preserve"> </w:t>
+      </w:r>
+      <w:proofErr w:type="spellStart"/>
+      <w:r>
+        <w:rPr>
+          <w:lang w:val="fr-FR"/>
+        </w:rPr>
+        <w:t>across</w:t>
+      </w:r>
+      <w:proofErr w:type="spellEnd"/>
+      <w:r>
+        <w:rPr>
+          <w:lang w:val="fr-FR"/>
+        </w:rPr>
+        <w:t xml:space="preserve"> multiple services in minutes. This </w:t>
+      </w:r>
+      <w:proofErr w:type="spellStart"/>
+      <w:r>
+        <w:rPr>
+          <w:lang w:val="fr-FR"/>
+        </w:rPr>
+        <w:t>is</w:t>
+      </w:r>
+      <w:proofErr w:type="spellEnd"/>
+      <w:r>
+        <w:rPr>
+          <w:lang w:val="fr-FR"/>
+        </w:rPr>
+        <w:t xml:space="preserve"> a </w:t>
+      </w:r>
+      <w:proofErr w:type="spellStart"/>
+      <w:r>
+        <w:rPr>
+          <w:lang w:val="fr-FR"/>
+        </w:rPr>
+        <w:t>scaling</w:t>
+      </w:r>
+      <w:proofErr w:type="spellEnd"/>
+      <w:r>
+        <w:rPr>
+          <w:lang w:val="fr-FR"/>
+        </w:rPr>
+        <w:t xml:space="preserve"> service </w:t>
+      </w:r>
+      <w:proofErr w:type="spellStart"/>
+      <w:r>
+        <w:rPr>
+          <w:lang w:val="fr-FR"/>
+        </w:rPr>
+        <w:t>that</w:t>
+      </w:r>
+      <w:proofErr w:type="spellEnd"/>
+      <w:r>
+        <w:rPr>
+          <w:lang w:val="fr-FR"/>
+        </w:rPr>
+        <w:t xml:space="preserve"> </w:t>
+      </w:r>
+      <w:proofErr w:type="spellStart"/>
+      <w:r>
+        <w:rPr>
+          <w:lang w:val="fr-FR"/>
+        </w:rPr>
+        <w:t>helps</w:t>
+      </w:r>
+      <w:proofErr w:type="spellEnd"/>
+      <w:r>
+        <w:rPr>
+          <w:lang w:val="fr-FR"/>
+        </w:rPr>
+        <w:t xml:space="preserve"> </w:t>
+      </w:r>
+      <w:proofErr w:type="spellStart"/>
+      <w:r>
+        <w:rPr>
+          <w:lang w:val="fr-FR"/>
+        </w:rPr>
+        <w:t>you</w:t>
+      </w:r>
+      <w:proofErr w:type="spellEnd"/>
+      <w:r>
+        <w:rPr>
+          <w:lang w:val="fr-FR"/>
+        </w:rPr>
+        <w:t xml:space="preserve"> spin up </w:t>
+      </w:r>
+      <w:proofErr w:type="spellStart"/>
+      <w:r>
+        <w:rPr>
+          <w:lang w:val="fr-FR"/>
+        </w:rPr>
+        <w:t>resources</w:t>
+      </w:r>
+      <w:proofErr w:type="spellEnd"/>
+      <w:r>
+        <w:rPr>
+          <w:lang w:val="fr-FR"/>
+        </w:rPr>
+        <w:t xml:space="preserve"> as and </w:t>
+      </w:r>
+      <w:proofErr w:type="spellStart"/>
+      <w:r>
+        <w:rPr>
+          <w:lang w:val="fr-FR"/>
+        </w:rPr>
+        <w:t>when</w:t>
+      </w:r>
+      <w:proofErr w:type="spellEnd"/>
+      <w:r>
+        <w:rPr>
+          <w:lang w:val="fr-FR"/>
+        </w:rPr>
+        <w:t xml:space="preserve"> </w:t>
+      </w:r>
+      <w:proofErr w:type="spellStart"/>
+      <w:r>
+        <w:rPr>
+          <w:lang w:val="fr-FR"/>
+        </w:rPr>
+        <w:t>you</w:t>
+      </w:r>
+      <w:proofErr w:type="spellEnd"/>
+      <w:r>
+        <w:rPr>
+          <w:lang w:val="fr-FR"/>
+        </w:rPr>
+        <w:t xml:space="preserve"> </w:t>
+      </w:r>
+      <w:proofErr w:type="spellStart"/>
+      <w:r>
+        <w:rPr>
+          <w:lang w:val="fr-FR"/>
+        </w:rPr>
+        <w:t>need</w:t>
+      </w:r>
+      <w:proofErr w:type="spellEnd"/>
+      <w:r>
+        <w:rPr>
+          <w:lang w:val="fr-FR"/>
+        </w:rPr>
+        <w:t xml:space="preserve"> </w:t>
+      </w:r>
+      <w:proofErr w:type="spellStart"/>
+      <w:r>
+        <w:rPr>
+          <w:lang w:val="fr-FR"/>
+        </w:rPr>
+        <w:t>them</w:t>
+      </w:r>
+      <w:proofErr w:type="spellEnd"/>
+      <w:r>
+        <w:rPr>
+          <w:lang w:val="fr-FR"/>
+        </w:rPr>
+        <w:t xml:space="preserve"> and </w:t>
+      </w:r>
+      <w:proofErr w:type="spellStart"/>
+      <w:r>
+        <w:rPr>
+          <w:lang w:val="fr-FR"/>
+        </w:rPr>
+        <w:t>scale</w:t>
+      </w:r>
+      <w:proofErr w:type="spellEnd"/>
+      <w:r>
+        <w:rPr>
+          <w:lang w:val="fr-FR"/>
+        </w:rPr>
+        <w:t xml:space="preserve"> down </w:t>
+      </w:r>
+      <w:proofErr w:type="spellStart"/>
+      <w:r>
+        <w:rPr>
+          <w:lang w:val="fr-FR"/>
+        </w:rPr>
+        <w:t>when</w:t>
+      </w:r>
+      <w:proofErr w:type="spellEnd"/>
+      <w:r>
+        <w:rPr>
+          <w:lang w:val="fr-FR"/>
+        </w:rPr>
+        <w:t xml:space="preserve"> the high </w:t>
+      </w:r>
+      <w:proofErr w:type="spellStart"/>
+      <w:r>
+        <w:rPr>
+          <w:lang w:val="fr-FR"/>
+        </w:rPr>
+        <w:t>demand</w:t>
+      </w:r>
+      <w:proofErr w:type="spellEnd"/>
+      <w:r>
+        <w:rPr>
+          <w:lang w:val="fr-FR"/>
+        </w:rPr>
+        <w:t xml:space="preserve"> </w:t>
+      </w:r>
+      <w:proofErr w:type="spellStart"/>
+      <w:r>
+        <w:rPr>
+          <w:lang w:val="fr-FR"/>
+        </w:rPr>
+        <w:t>reduces</w:t>
+      </w:r>
+      <w:proofErr w:type="spellEnd"/>
+      <w:r>
+        <w:rPr>
+          <w:lang w:val="fr-FR"/>
+        </w:rPr>
+        <w:t xml:space="preserve">. Auto </w:t>
+      </w:r>
+      <w:proofErr w:type="spellStart"/>
+      <w:r>
+        <w:rPr>
+          <w:lang w:val="fr-FR"/>
+        </w:rPr>
+        <w:t>Scaling</w:t>
+      </w:r>
+      <w:proofErr w:type="spellEnd"/>
+      <w:r>
+        <w:rPr>
+          <w:lang w:val="fr-FR"/>
+        </w:rPr>
+        <w:t xml:space="preserve"> </w:t>
+      </w:r>
+      <w:proofErr w:type="spellStart"/>
+      <w:r>
+        <w:rPr>
+          <w:lang w:val="fr-FR"/>
+        </w:rPr>
+        <w:t>can</w:t>
+      </w:r>
+      <w:proofErr w:type="spellEnd"/>
+      <w:r>
+        <w:rPr>
+          <w:lang w:val="fr-FR"/>
+        </w:rPr>
+        <w:t xml:space="preserve"> </w:t>
+      </w:r>
+      <w:proofErr w:type="spellStart"/>
+      <w:r>
+        <w:rPr>
+          <w:lang w:val="fr-FR"/>
+        </w:rPr>
+        <w:t>be</w:t>
+      </w:r>
+      <w:proofErr w:type="spellEnd"/>
+      <w:r>
+        <w:rPr>
+          <w:lang w:val="fr-FR"/>
+        </w:rPr>
+        <w:t xml:space="preserve"> used </w:t>
+      </w:r>
+      <w:proofErr w:type="spellStart"/>
+      <w:r>
+        <w:rPr>
+          <w:lang w:val="fr-FR"/>
+        </w:rPr>
+        <w:t>with</w:t>
+      </w:r>
+      <w:proofErr w:type="spellEnd"/>
+      <w:r>
+        <w:rPr>
+          <w:lang w:val="fr-FR"/>
+        </w:rPr>
+        <w:t xml:space="preserve"> </w:t>
+      </w:r>
+      <w:proofErr w:type="spellStart"/>
+      <w:r>
+        <w:rPr>
+          <w:lang w:val="fr-FR"/>
+        </w:rPr>
+        <w:t>Elastic</w:t>
+      </w:r>
+      <w:proofErr w:type="spellEnd"/>
+      <w:r>
+        <w:rPr>
+          <w:lang w:val="fr-FR"/>
+        </w:rPr>
+        <w:t xml:space="preserve"> </w:t>
+      </w:r>
+      <w:proofErr w:type="spellStart"/>
+      <w:r>
+        <w:rPr>
+          <w:lang w:val="fr-FR"/>
+        </w:rPr>
+        <w:t>Load</w:t>
+      </w:r>
+      <w:proofErr w:type="spellEnd"/>
+      <w:r>
+        <w:rPr>
+          <w:lang w:val="fr-FR"/>
+        </w:rPr>
+        <w:t xml:space="preserve"> </w:t>
+      </w:r>
+      <w:proofErr w:type="spellStart"/>
+      <w:r>
+        <w:rPr>
+          <w:lang w:val="fr-FR"/>
+        </w:rPr>
+        <w:t>Balacing</w:t>
+      </w:r>
+      <w:proofErr w:type="spellEnd"/>
+      <w:r>
+        <w:rPr>
+          <w:lang w:val="fr-FR"/>
+        </w:rPr>
+        <w:t xml:space="preserve"> to </w:t>
+      </w:r>
+      <w:proofErr w:type="spellStart"/>
+      <w:r>
+        <w:rPr>
+          <w:lang w:val="fr-FR"/>
+        </w:rPr>
+        <w:t>build</w:t>
+      </w:r>
+      <w:proofErr w:type="spellEnd"/>
+      <w:r>
+        <w:rPr>
+          <w:lang w:val="fr-FR"/>
+        </w:rPr>
+        <w:t xml:space="preserve"> high performance applications.</w:t>
+      </w:r>
+    </w:p>
+    <w:p>
+      <w:pPr>
+        <w:rPr>
+          <w:lang w:val="fr-FR"/>
+        </w:rPr>
+      </w:pPr>
+      <w:r>
+        <w:rPr>
+          <w:lang w:val="fr-FR"/>
+        </w:rPr>
+        <w:t>Reference:</w:t>
+      </w:r>
+    </w:p>
+    <w:p>
+      <w:pPr>
+        <w:rPr>
+          <w:lang w:val="fr-FR"/>
+        </w:rPr>
+      </w:pPr>
+      <w:hyperlink r:id="rId12" w:history="1">
+        <w:r>
+          <w:rPr>
+            <w:rStyle w:val="Lienhypertexte"/>
+            <w:lang w:val="fr-FR"/>
+          </w:rPr>
+          <w:t>https://aws.amazon.com/elasticloadbalancing/</w:t>
+        </w:r>
+      </w:hyperlink>
     </w:p>
     <w:p/>
     <w:p/>

</xml_diff>

<commit_message>
Test1  Question 9 Explanation
</commit_message>
<xml_diff>
--- a/AWS_Maarek .docx
+++ b/AWS_Maarek .docx
@@ -457,7 +457,6 @@
           <w:lang w:eastAsia="en-GB"/>
         </w:rPr>
       </w:pPr>
-      <w:bookmarkStart w:id="0" w:name="_GoBack"/>
       <w:r>
         <w:rPr>
           <w:rFonts w:ascii="Segoe UI" w:eastAsia="Times New Roman" w:hAnsi="Segoe UI" w:cs="Segoe UI"/>
@@ -470,7 +469,6 @@
         <w:t>Question 9: </w:t>
       </w:r>
     </w:p>
-    <w:bookmarkEnd w:id="0"/>
     <w:p>
       <w:pPr>
         <w:shd w:val="clear" w:color="auto" w:fill="FFFFFF"/>
@@ -760,6 +758,189 @@
         </w:rPr>
         <w:t>S3</w:t>
       </w:r>
+    </w:p>
+    <w:p/>
+    <w:p/>
+    <w:p/>
+    <w:p>
+      <w:pPr>
+        <w:rPr>
+          <w:b/>
+          <w:bCs/>
+        </w:rPr>
+      </w:pPr>
+      <w:r>
+        <w:rPr>
+          <w:b/>
+          <w:bCs/>
+        </w:rPr>
+        <w:lastRenderedPageBreak/>
+        <w:t>Explanation</w:t>
+      </w:r>
+    </w:p>
+    <w:p>
+      <w:r>
+        <w:t>Correct option:</w:t>
+      </w:r>
+    </w:p>
+    <w:p>
+      <w:r>
+        <w:t>"EFS" - Amazon EFS is a file storage service for use with Amazon EC2. Amazon EFS provides a file system interface, file system access semantics, and concurrently-accessible storage for up to thousands of Amazon EC2 instances. Amazon EFS uses the Network File System protocol.</w:t>
+      </w:r>
+    </w:p>
+    <w:p>
+      <w:r>
+        <w:t xml:space="preserve">How </w:t>
+      </w:r>
+      <w:proofErr w:type="gramStart"/>
+      <w:r>
+        <w:t>EFS</w:t>
+      </w:r>
+      <w:r>
+        <w:t xml:space="preserve">  </w:t>
+      </w:r>
+      <w:r>
+        <w:t>works</w:t>
+      </w:r>
+      <w:proofErr w:type="gramEnd"/>
+      <w:r>
+        <w:t>: </w:t>
+      </w:r>
+    </w:p>
+    <w:p>
+      <w:r>
+        <w:drawing>
+          <wp:inline distT="0" distB="0" distL="0" distR="0">
+            <wp:extent cx="6547610" cy="1805354"/>
+            <wp:effectExtent l="0" t="0" r="5715" b="4445"/>
+            <wp:docPr id="1" name="Image 1" descr="https://d1.awsstatic.com/r2018/b/EFS/product-page-diagram-Amazon-EFS-Launch_How-It-Works.cf947858f0ef3557b9fc14077bdf3f65b3f9ff43.png"/>
+            <wp:cNvGraphicFramePr>
+              <a:graphicFrameLocks xmlns:a="http://schemas.openxmlformats.org/drawingml/2006/main" noChangeAspect="1"/>
+            </wp:cNvGraphicFramePr>
+            <a:graphic xmlns:a="http://schemas.openxmlformats.org/drawingml/2006/main">
+              <a:graphicData uri="http://schemas.openxmlformats.org/drawingml/2006/picture">
+                <pic:pic xmlns:pic="http://schemas.openxmlformats.org/drawingml/2006/picture">
+                  <pic:nvPicPr>
+                    <pic:cNvPr id="0" name="Picture 83" descr="https://d1.awsstatic.com/r2018/b/EFS/product-page-diagram-Amazon-EFS-Launch_How-It-Works.cf947858f0ef3557b9fc14077bdf3f65b3f9ff43.png"/>
+                    <pic:cNvPicPr>
+                      <a:picLocks noChangeAspect="1" noChangeArrowheads="1"/>
+                    </pic:cNvPicPr>
+                  </pic:nvPicPr>
+                  <pic:blipFill>
+                    <a:blip r:embed="rId17" cstate="print">
+                      <a:extLst>
+                        <a:ext uri="{28A0092B-C50C-407E-A947-70E740481C1C}">
+                          <a14:useLocalDpi xmlns:a14="http://schemas.microsoft.com/office/drawing/2010/main" val="0"/>
+                        </a:ext>
+                      </a:extLst>
+                    </a:blip>
+                    <a:srcRect/>
+                    <a:stretch>
+                      <a:fillRect/>
+                    </a:stretch>
+                  </pic:blipFill>
+                  <pic:spPr bwMode="auto">
+                    <a:xfrm>
+                      <a:off x="0" y="0"/>
+                      <a:ext cx="6552655" cy="1806745"/>
+                    </a:xfrm>
+                    <a:prstGeom prst="rect">
+                      <a:avLst/>
+                    </a:prstGeom>
+                    <a:noFill/>
+                    <a:ln>
+                      <a:noFill/>
+                    </a:ln>
+                  </pic:spPr>
+                </pic:pic>
+              </a:graphicData>
+            </a:graphic>
+          </wp:inline>
+        </w:drawing>
+      </w:r>
+      <w:r>
+        <w:t> </w:t>
+      </w:r>
+      <w:proofErr w:type="gramStart"/>
+      <w:r>
+        <w:t>via</w:t>
+      </w:r>
+      <w:proofErr w:type="gramEnd"/>
+      <w:r>
+        <w:t xml:space="preserve"> - </w:t>
+      </w:r>
+      <w:hyperlink r:id="rId18" w:history="1">
+        <w:r>
+          <w:rPr>
+            <w:rStyle w:val="Lienhypertexte"/>
+          </w:rPr>
+          <w:t>https://aws.amazon.com/efs/</w:t>
+        </w:r>
+      </w:hyperlink>
+    </w:p>
+    <w:p>
+      <w:r>
+        <w:t>Incorrect options:</w:t>
+      </w:r>
+    </w:p>
+    <w:p>
+      <w:r>
+        <w:rPr>
+          <w:b/>
+          <w:bCs/>
+        </w:rPr>
+        <w:t>EBS</w:t>
+      </w:r>
+      <w:r>
+        <w:t> - Amazon Elastic Block Store (EBS) is an easy to use, high-performance block storage service designed for use with Amazon Elastic Compute Cloud (EC2) for both throughput and transaction-intensive workloads at any scale. EBS volumes cannot be accessed simultaneously by multiple EC2 instances, so this option is incorrect.</w:t>
+      </w:r>
+    </w:p>
+    <w:p>
+      <w:r>
+        <w:rPr>
+          <w:b/>
+          <w:bCs/>
+        </w:rPr>
+        <w:t>Instance Store</w:t>
+      </w:r>
+      <w:r>
+        <w:t> - An instance store provides temporary block-level storage for your instance. This storage is located on disks that are physically attached to the host computer. Instance Store volumes cannot be accessed simultaneously by multiple EC2 instances, so this option is incorrect.</w:t>
+      </w:r>
+    </w:p>
+    <w:p>
+      <w:r>
+        <w:rPr>
+          <w:b/>
+          <w:bCs/>
+        </w:rPr>
+        <w:t>S3</w:t>
+      </w:r>
+      <w:r>
+        <w:t> - Amazon Simple Storage Service (Amazon S3) is an object storage service that offers industry-leading scalability, data availability, security, and performance. S3 is object storage and it does not support file append operations, so this option is incorrect.</w:t>
+      </w:r>
+    </w:p>
+    <w:p>
+      <w:r>
+        <w:t>Reference:</w:t>
+      </w:r>
+      <w:r>
+        <w:t xml:space="preserve">   </w:t>
+      </w:r>
+      <w:hyperlink r:id="rId19" w:history="1">
+        <w:r>
+          <w:rPr>
+            <w:rStyle w:val="Lienhypertexte"/>
+          </w:rPr>
+          <w:t>https://aws.amazon.com/efs/</w:t>
+        </w:r>
+      </w:hyperlink>
+      <w:r>
+        <w:t xml:space="preserve">   </w:t>
+      </w:r>
+    </w:p>
+    <w:p>
+      <w:bookmarkStart w:id="0" w:name="_GoBack"/>
+      <w:bookmarkEnd w:id="0"/>
     </w:p>
     <w:p/>
     <w:sectPr>
@@ -1450,6 +1631,37 @@
       <w:u w:val="single"/>
     </w:rPr>
   </w:style>
+  <w:style w:type="paragraph" w:styleId="Textedebulles">
+    <w:name w:val="Balloon Text"/>
+    <w:basedOn w:val="Normal"/>
+    <w:link w:val="TextedebullesCar"/>
+    <w:uiPriority w:val="99"/>
+    <w:semiHidden/>
+    <w:unhideWhenUsed/>
+    <w:rsid w:val="009460D9"/>
+    <w:pPr>
+      <w:spacing w:after="0" w:line="240" w:lineRule="auto"/>
+    </w:pPr>
+    <w:rPr>
+      <w:rFonts w:ascii="Tahoma" w:hAnsi="Tahoma" w:cs="Tahoma"/>
+      <w:sz w:val="16"/>
+      <w:szCs w:val="16"/>
+    </w:rPr>
+  </w:style>
+  <w:style w:type="character" w:customStyle="1" w:styleId="TextedebullesCar">
+    <w:name w:val="Texte de bulles Car"/>
+    <w:basedOn w:val="Policepardfaut"/>
+    <w:link w:val="Textedebulles"/>
+    <w:uiPriority w:val="99"/>
+    <w:semiHidden/>
+    <w:rsid w:val="009460D9"/>
+    <w:rPr>
+      <w:rFonts w:ascii="Tahoma" w:hAnsi="Tahoma" w:cs="Tahoma"/>
+      <w:sz w:val="16"/>
+      <w:szCs w:val="16"/>
+      <w:lang w:val="en-GB"/>
+    </w:rPr>
+  </w:style>
 </w:styles>
 </file>
 
@@ -1668,6 +1880,37 @@
     <w:rPr>
       <w:color w:val="0000FF" w:themeColor="hyperlink"/>
       <w:u w:val="single"/>
+    </w:rPr>
+  </w:style>
+  <w:style w:type="paragraph" w:styleId="Textedebulles">
+    <w:name w:val="Balloon Text"/>
+    <w:basedOn w:val="Normal"/>
+    <w:link w:val="TextedebullesCar"/>
+    <w:uiPriority w:val="99"/>
+    <w:semiHidden/>
+    <w:unhideWhenUsed/>
+    <w:rsid w:val="009460D9"/>
+    <w:pPr>
+      <w:spacing w:after="0" w:line="240" w:lineRule="auto"/>
+    </w:pPr>
+    <w:rPr>
+      <w:rFonts w:ascii="Tahoma" w:hAnsi="Tahoma" w:cs="Tahoma"/>
+      <w:sz w:val="16"/>
+      <w:szCs w:val="16"/>
+    </w:rPr>
+  </w:style>
+  <w:style w:type="character" w:customStyle="1" w:styleId="TextedebullesCar">
+    <w:name w:val="Texte de bulles Car"/>
+    <w:basedOn w:val="Policepardfaut"/>
+    <w:link w:val="Textedebulles"/>
+    <w:uiPriority w:val="99"/>
+    <w:semiHidden/>
+    <w:rsid w:val="009460D9"/>
+    <w:rPr>
+      <w:rFonts w:ascii="Tahoma" w:hAnsi="Tahoma" w:cs="Tahoma"/>
+      <w:sz w:val="16"/>
+      <w:szCs w:val="16"/>
+      <w:lang w:val="en-GB"/>
     </w:rPr>
   </w:style>
 </w:styles>

</xml_diff>